<commit_message>
Updated Release Notes with review feedback
</commit_message>
<xml_diff>
--- a/doc/release/HPC DME Release Notes 2.33.0.docx
+++ b/doc/release/HPC DME Release Notes 2.33.0.docx
@@ -637,7 +637,35 @@
                 <w:sz w:val="28"/>
                 <w:szCs w:val="28"/>
               </w:rPr>
-              <w:t>DME provides an entry point to archive data to the NCI Data Vault, and to manage, transfer, access, and share data across disparate systems securely and efficiently. DME allows you to associate user-defined metadata to registered data at different points in the data life cycle. In addition, DME offers search capabilities to identify this data. A Division/Office/Center (DOC) can define its own metadata structure and data hierarchy rules, and grant permission to users as needed.</w:t>
+              <w:t xml:space="preserve">DME provides an entry point to archive data to the NCI Data Vault, and to manage, transfer, access, and share data across disparate systems securely and efficiently. DME allows you to associate user-defined metadata </w:t>
+            </w:r>
+            <w:del w:id="0" w:author="Frost, Ruth (NIH/NCI) [C]" w:date="2023-06-30T16:21:00Z">
+              <w:r>
+                <w:rPr>
+                  <w:color w:val="000000"/>
+                  <w:sz w:val="28"/>
+                  <w:szCs w:val="28"/>
+                </w:rPr>
+                <w:delText xml:space="preserve">to </w:delText>
+              </w:r>
+            </w:del>
+            <w:ins w:id="1" w:author="Frost, Ruth (NIH/NCI) [C]" w:date="2023-06-30T16:21:00Z">
+              <w:r>
+                <w:rPr>
+                  <w:color w:val="000000"/>
+                  <w:sz w:val="28"/>
+                  <w:szCs w:val="28"/>
+                </w:rPr>
+                <w:t xml:space="preserve">with </w:t>
+              </w:r>
+            </w:ins>
+            <w:r>
+              <w:rPr>
+                <w:color w:val="000000"/>
+                <w:sz w:val="28"/>
+                <w:szCs w:val="28"/>
+              </w:rPr>
+              <w:t>registered data at different points in the data life cycle. In addition, DME offers search capabilities to identify this data. A Division/Office/Center (DOC) can define its own metadata structure and data hierarchy rules, and grant permission to users as needed.</w:t>
             </w:r>
           </w:p>
           <w:p>
@@ -741,8 +769,18 @@
                 <w:sz w:val="28"/>
                 <w:szCs w:val="28"/>
               </w:rPr>
-              <w:t xml:space="preserve">1.0.0 - </w:t>
-            </w:r>
+              <w:t>1.0.0 -</w:t>
+            </w:r>
+            <w:del w:id="2" w:author="Frost, Ruth (NIH/NCI) [C]" w:date="2023-06-30T16:22:00Z">
+              <w:r>
+                <w:rPr>
+                  <w:rFonts w:cstheme="minorHAnsi"/>
+                  <w:sz w:val="28"/>
+                  <w:szCs w:val="28"/>
+                </w:rPr>
+                <w:delText xml:space="preserve"> </w:delText>
+              </w:r>
+            </w:del>
             <w:r>
               <w:rPr>
                 <w:rFonts w:cstheme="minorHAnsi"/>
@@ -798,7 +836,25 @@
                 <w:sz w:val="28"/>
                 <w:szCs w:val="28"/>
               </w:rPr>
-              <w:t xml:space="preserve">1.1.0 -  May </w:t>
+              <w:t>1.1.0 -</w:t>
+            </w:r>
+            <w:del w:id="3" w:author="Frost, Ruth (NIH/NCI) [C]" w:date="2023-06-30T16:22:00Z">
+              <w:r>
+                <w:rPr>
+                  <w:rFonts w:cstheme="minorHAnsi"/>
+                  <w:sz w:val="28"/>
+                  <w:szCs w:val="28"/>
+                </w:rPr>
+                <w:delText xml:space="preserve"> </w:delText>
+              </w:r>
+            </w:del>
+            <w:r>
+              <w:rPr>
+                <w:rFonts w:cstheme="minorHAnsi"/>
+                <w:sz w:val="28"/>
+                <w:szCs w:val="28"/>
+              </w:rPr>
+              <w:t xml:space="preserve"> May </w:t>
             </w:r>
             <w:r>
               <w:rPr>
@@ -839,7 +895,25 @@
                 <w:sz w:val="28"/>
                 <w:szCs w:val="28"/>
               </w:rPr>
-              <w:t xml:space="preserve">1.2.0 -  June </w:t>
+              <w:t>1.2.0 -</w:t>
+            </w:r>
+            <w:del w:id="4" w:author="Frost, Ruth (NIH/NCI) [C]" w:date="2023-06-30T16:22:00Z">
+              <w:r>
+                <w:rPr>
+                  <w:rFonts w:cstheme="minorHAnsi"/>
+                  <w:sz w:val="28"/>
+                  <w:szCs w:val="28"/>
+                </w:rPr>
+                <w:delText xml:space="preserve"> </w:delText>
+              </w:r>
+            </w:del>
+            <w:r>
+              <w:rPr>
+                <w:rFonts w:cstheme="minorHAnsi"/>
+                <w:sz w:val="28"/>
+                <w:szCs w:val="28"/>
+              </w:rPr>
+              <w:t xml:space="preserve"> June </w:t>
             </w:r>
             <w:r>
               <w:rPr>
@@ -880,24 +954,60 @@
                 <w:sz w:val="28"/>
                 <w:szCs w:val="28"/>
               </w:rPr>
-              <w:t>1.3.0 -  September 15, 2017</w:t>
-            </w:r>
-          </w:p>
-          <w:p>
-            <w:pPr>
-              <w:rPr>
-                <w:rFonts w:cstheme="minorHAnsi"/>
-                <w:sz w:val="28"/>
-                <w:szCs w:val="28"/>
-              </w:rPr>
-            </w:pPr>
-            <w:r>
-              <w:rPr>
-                <w:rFonts w:cstheme="minorHAnsi"/>
-                <w:sz w:val="28"/>
-                <w:szCs w:val="28"/>
-              </w:rPr>
-              <w:t xml:space="preserve">v1.4.0 -  </w:t>
+              <w:t>1.3.0 -</w:t>
+            </w:r>
+            <w:del w:id="5" w:author="Frost, Ruth (NIH/NCI) [C]" w:date="2023-06-30T16:22:00Z">
+              <w:r>
+                <w:rPr>
+                  <w:rFonts w:cstheme="minorHAnsi"/>
+                  <w:sz w:val="28"/>
+                  <w:szCs w:val="28"/>
+                </w:rPr>
+                <w:delText xml:space="preserve"> </w:delText>
+              </w:r>
+            </w:del>
+            <w:r>
+              <w:rPr>
+                <w:rFonts w:cstheme="minorHAnsi"/>
+                <w:sz w:val="28"/>
+                <w:szCs w:val="28"/>
+              </w:rPr>
+              <w:t xml:space="preserve"> September 15, 2017</w:t>
+            </w:r>
+          </w:p>
+          <w:p>
+            <w:pPr>
+              <w:rPr>
+                <w:rFonts w:cstheme="minorHAnsi"/>
+                <w:sz w:val="28"/>
+                <w:szCs w:val="28"/>
+              </w:rPr>
+            </w:pPr>
+            <w:r>
+              <w:rPr>
+                <w:rFonts w:cstheme="minorHAnsi"/>
+                <w:sz w:val="28"/>
+                <w:szCs w:val="28"/>
+              </w:rPr>
+              <w:t>v1.4.0 -</w:t>
+            </w:r>
+            <w:del w:id="6" w:author="Frost, Ruth (NIH/NCI) [C]" w:date="2023-06-30T16:22:00Z">
+              <w:r>
+                <w:rPr>
+                  <w:rFonts w:cstheme="minorHAnsi"/>
+                  <w:sz w:val="28"/>
+                  <w:szCs w:val="28"/>
+                </w:rPr>
+                <w:delText xml:space="preserve"> </w:delText>
+              </w:r>
+            </w:del>
+            <w:r>
+              <w:rPr>
+                <w:rFonts w:cstheme="minorHAnsi"/>
+                <w:sz w:val="28"/>
+                <w:szCs w:val="28"/>
+              </w:rPr>
+              <w:t xml:space="preserve"> </w:t>
             </w:r>
             <w:r>
               <w:rPr>
@@ -946,24 +1056,60 @@
                 <w:sz w:val="28"/>
                 <w:szCs w:val="28"/>
               </w:rPr>
-              <w:t>v1.5.0 -  December 11, 2017</w:t>
-            </w:r>
-          </w:p>
-          <w:p>
-            <w:pPr>
-              <w:rPr>
-                <w:rFonts w:cstheme="minorHAnsi"/>
-                <w:sz w:val="28"/>
-                <w:szCs w:val="28"/>
-              </w:rPr>
-            </w:pPr>
-            <w:r>
-              <w:rPr>
-                <w:rFonts w:cstheme="minorHAnsi"/>
-                <w:sz w:val="28"/>
-                <w:szCs w:val="28"/>
-              </w:rPr>
-              <w:t xml:space="preserve">v1.6.0 -  </w:t>
+              <w:t>v1.5.0 -</w:t>
+            </w:r>
+            <w:del w:id="7" w:author="Frost, Ruth (NIH/NCI) [C]" w:date="2023-06-30T16:22:00Z">
+              <w:r>
+                <w:rPr>
+                  <w:rFonts w:cstheme="minorHAnsi"/>
+                  <w:sz w:val="28"/>
+                  <w:szCs w:val="28"/>
+                </w:rPr>
+                <w:delText xml:space="preserve"> </w:delText>
+              </w:r>
+            </w:del>
+            <w:r>
+              <w:rPr>
+                <w:rFonts w:cstheme="minorHAnsi"/>
+                <w:sz w:val="28"/>
+                <w:szCs w:val="28"/>
+              </w:rPr>
+              <w:t xml:space="preserve"> December 11, 2017</w:t>
+            </w:r>
+          </w:p>
+          <w:p>
+            <w:pPr>
+              <w:rPr>
+                <w:rFonts w:cstheme="minorHAnsi"/>
+                <w:sz w:val="28"/>
+                <w:szCs w:val="28"/>
+              </w:rPr>
+            </w:pPr>
+            <w:r>
+              <w:rPr>
+                <w:rFonts w:cstheme="minorHAnsi"/>
+                <w:sz w:val="28"/>
+                <w:szCs w:val="28"/>
+              </w:rPr>
+              <w:t>v1.6.0 -</w:t>
+            </w:r>
+            <w:del w:id="8" w:author="Frost, Ruth (NIH/NCI) [C]" w:date="2023-06-30T16:22:00Z">
+              <w:r>
+                <w:rPr>
+                  <w:rFonts w:cstheme="minorHAnsi"/>
+                  <w:sz w:val="28"/>
+                  <w:szCs w:val="28"/>
+                </w:rPr>
+                <w:delText xml:space="preserve"> </w:delText>
+              </w:r>
+            </w:del>
+            <w:r>
+              <w:rPr>
+                <w:rFonts w:cstheme="minorHAnsi"/>
+                <w:sz w:val="28"/>
+                <w:szCs w:val="28"/>
+              </w:rPr>
+              <w:t xml:space="preserve"> </w:t>
             </w:r>
             <w:r>
               <w:rPr>
@@ -1012,24 +1158,80 @@
                 <w:sz w:val="28"/>
                 <w:szCs w:val="28"/>
               </w:rPr>
-              <w:t>v1.7.0 – March 29, 2018</w:t>
-            </w:r>
-          </w:p>
-          <w:p>
-            <w:pPr>
-              <w:rPr>
-                <w:rFonts w:cstheme="minorHAnsi"/>
-                <w:sz w:val="28"/>
-                <w:szCs w:val="28"/>
-              </w:rPr>
-            </w:pPr>
-            <w:r>
-              <w:rPr>
-                <w:rFonts w:cstheme="minorHAnsi"/>
-                <w:sz w:val="28"/>
-                <w:szCs w:val="28"/>
-              </w:rPr>
-              <w:t>v1.7.1 – May 21</w:t>
+              <w:t xml:space="preserve">v1.7.0 </w:t>
+            </w:r>
+            <w:del w:id="9" w:author="Frost, Ruth (NIH/NCI) [C]" w:date="2023-06-30T16:24:00Z">
+              <w:r>
+                <w:rPr>
+                  <w:rFonts w:cstheme="minorHAnsi"/>
+                  <w:sz w:val="28"/>
+                  <w:szCs w:val="28"/>
+                </w:rPr>
+                <w:delText>–</w:delText>
+              </w:r>
+            </w:del>
+            <w:ins w:id="10" w:author="Frost, Ruth (NIH/NCI) [C]" w:date="2023-06-30T16:24:00Z">
+              <w:r>
+                <w:rPr>
+                  <w:rFonts w:cstheme="minorHAnsi"/>
+                  <w:sz w:val="28"/>
+                  <w:szCs w:val="28"/>
+                </w:rPr>
+                <w:t>-</w:t>
+              </w:r>
+            </w:ins>
+            <w:r>
+              <w:rPr>
+                <w:rFonts w:cstheme="minorHAnsi"/>
+                <w:sz w:val="28"/>
+                <w:szCs w:val="28"/>
+              </w:rPr>
+              <w:t xml:space="preserve"> March 29, 2018</w:t>
+            </w:r>
+          </w:p>
+          <w:p>
+            <w:pPr>
+              <w:rPr>
+                <w:rFonts w:cstheme="minorHAnsi"/>
+                <w:sz w:val="28"/>
+                <w:szCs w:val="28"/>
+              </w:rPr>
+            </w:pPr>
+            <w:r>
+              <w:rPr>
+                <w:rFonts w:cstheme="minorHAnsi"/>
+                <w:sz w:val="28"/>
+                <w:szCs w:val="28"/>
+              </w:rPr>
+              <w:t xml:space="preserve">v1.7.1 </w:t>
+            </w:r>
+            <w:del w:id="11" w:author="Frost, Ruth (NIH/NCI) [C]" w:date="2023-06-30T16:24:00Z">
+              <w:r>
+                <w:rPr>
+                  <w:rFonts w:cstheme="minorHAnsi"/>
+                  <w:sz w:val="28"/>
+                  <w:szCs w:val="28"/>
+                </w:rPr>
+                <w:delText>–</w:delText>
+              </w:r>
+            </w:del>
+            <w:ins w:id="12" w:author="Frost, Ruth (NIH/NCI) [C]" w:date="2023-06-30T16:24:00Z">
+              <w:r>
+                <w:rPr>
+                  <w:rFonts w:cstheme="minorHAnsi"/>
+                  <w:sz w:val="28"/>
+                  <w:szCs w:val="28"/>
+                </w:rPr>
+                <w:t>-</w:t>
+              </w:r>
+            </w:ins>
+            <w:r>
+              <w:rPr>
+                <w:rFonts w:cstheme="minorHAnsi"/>
+                <w:sz w:val="28"/>
+                <w:szCs w:val="28"/>
+              </w:rPr>
+              <w:t xml:space="preserve"> May 21</w:t>
             </w:r>
             <w:r>
               <w:rPr>
@@ -1121,58 +1323,170 @@
                 <w:sz w:val="28"/>
                 <w:szCs w:val="28"/>
               </w:rPr>
-              <w:t>v1.9.0 – November 20, 2018</w:t>
-            </w:r>
-          </w:p>
-          <w:p>
-            <w:pPr>
-              <w:rPr>
-                <w:rFonts w:cstheme="minorHAnsi"/>
-                <w:sz w:val="28"/>
-                <w:szCs w:val="28"/>
-              </w:rPr>
-            </w:pPr>
-            <w:r>
-              <w:rPr>
-                <w:rFonts w:cstheme="minorHAnsi"/>
-                <w:sz w:val="28"/>
-                <w:szCs w:val="28"/>
-              </w:rPr>
-              <w:t>v1.10.0 – December 18, 2018</w:t>
-            </w:r>
-          </w:p>
-          <w:p>
-            <w:pPr>
-              <w:rPr>
-                <w:rFonts w:cstheme="minorHAnsi"/>
-                <w:sz w:val="28"/>
-                <w:szCs w:val="28"/>
-              </w:rPr>
-            </w:pPr>
-            <w:r>
-              <w:rPr>
-                <w:rFonts w:cstheme="minorHAnsi"/>
-                <w:sz w:val="28"/>
-                <w:szCs w:val="28"/>
-              </w:rPr>
-              <w:t>v1.11.0 – March 1, 2019</w:t>
-            </w:r>
-          </w:p>
-          <w:p>
-            <w:pPr>
-              <w:rPr>
-                <w:rFonts w:cstheme="minorHAnsi"/>
-                <w:sz w:val="28"/>
-                <w:szCs w:val="28"/>
-              </w:rPr>
-            </w:pPr>
-            <w:r>
-              <w:rPr>
-                <w:rFonts w:cstheme="minorHAnsi"/>
-                <w:sz w:val="28"/>
-                <w:szCs w:val="28"/>
-              </w:rPr>
-              <w:t xml:space="preserve">v1.12.0 – </w:t>
+              <w:t xml:space="preserve">v1.9.0 </w:t>
+            </w:r>
+            <w:del w:id="13" w:author="Frost, Ruth (NIH/NCI) [C]" w:date="2023-06-30T16:24:00Z">
+              <w:r>
+                <w:rPr>
+                  <w:rFonts w:cstheme="minorHAnsi"/>
+                  <w:sz w:val="28"/>
+                  <w:szCs w:val="28"/>
+                </w:rPr>
+                <w:delText>–</w:delText>
+              </w:r>
+            </w:del>
+            <w:ins w:id="14" w:author="Frost, Ruth (NIH/NCI) [C]" w:date="2023-06-30T16:24:00Z">
+              <w:r>
+                <w:rPr>
+                  <w:rFonts w:cstheme="minorHAnsi"/>
+                  <w:sz w:val="28"/>
+                  <w:szCs w:val="28"/>
+                </w:rPr>
+                <w:t>-</w:t>
+              </w:r>
+            </w:ins>
+            <w:r>
+              <w:rPr>
+                <w:rFonts w:cstheme="minorHAnsi"/>
+                <w:sz w:val="28"/>
+                <w:szCs w:val="28"/>
+              </w:rPr>
+              <w:t xml:space="preserve"> November 20, 2018</w:t>
+            </w:r>
+          </w:p>
+          <w:p>
+            <w:pPr>
+              <w:rPr>
+                <w:rFonts w:cstheme="minorHAnsi"/>
+                <w:sz w:val="28"/>
+                <w:szCs w:val="28"/>
+              </w:rPr>
+            </w:pPr>
+            <w:r>
+              <w:rPr>
+                <w:rFonts w:cstheme="minorHAnsi"/>
+                <w:sz w:val="28"/>
+                <w:szCs w:val="28"/>
+              </w:rPr>
+              <w:t xml:space="preserve">v1.10.0 </w:t>
+            </w:r>
+            <w:del w:id="15" w:author="Frost, Ruth (NIH/NCI) [C]" w:date="2023-06-30T16:24:00Z">
+              <w:r>
+                <w:rPr>
+                  <w:rFonts w:cstheme="minorHAnsi"/>
+                  <w:sz w:val="28"/>
+                  <w:szCs w:val="28"/>
+                </w:rPr>
+                <w:delText>–</w:delText>
+              </w:r>
+            </w:del>
+            <w:ins w:id="16" w:author="Frost, Ruth (NIH/NCI) [C]" w:date="2023-06-30T16:24:00Z">
+              <w:r>
+                <w:rPr>
+                  <w:rFonts w:cstheme="minorHAnsi"/>
+                  <w:sz w:val="28"/>
+                  <w:szCs w:val="28"/>
+                </w:rPr>
+                <w:t>-</w:t>
+              </w:r>
+            </w:ins>
+            <w:r>
+              <w:rPr>
+                <w:rFonts w:cstheme="minorHAnsi"/>
+                <w:sz w:val="28"/>
+                <w:szCs w:val="28"/>
+              </w:rPr>
+              <w:t xml:space="preserve"> December 18, 2018</w:t>
+            </w:r>
+          </w:p>
+          <w:p>
+            <w:pPr>
+              <w:rPr>
+                <w:rFonts w:cstheme="minorHAnsi"/>
+                <w:sz w:val="28"/>
+                <w:szCs w:val="28"/>
+              </w:rPr>
+            </w:pPr>
+            <w:r>
+              <w:rPr>
+                <w:rFonts w:cstheme="minorHAnsi"/>
+                <w:sz w:val="28"/>
+                <w:szCs w:val="28"/>
+              </w:rPr>
+              <w:t xml:space="preserve">v1.11.0 </w:t>
+            </w:r>
+            <w:del w:id="17" w:author="Frost, Ruth (NIH/NCI) [C]" w:date="2023-06-30T16:24:00Z">
+              <w:r>
+                <w:rPr>
+                  <w:rFonts w:cstheme="minorHAnsi"/>
+                  <w:sz w:val="28"/>
+                  <w:szCs w:val="28"/>
+                </w:rPr>
+                <w:delText>–</w:delText>
+              </w:r>
+            </w:del>
+            <w:ins w:id="18" w:author="Frost, Ruth (NIH/NCI) [C]" w:date="2023-06-30T16:24:00Z">
+              <w:r>
+                <w:rPr>
+                  <w:rFonts w:cstheme="minorHAnsi"/>
+                  <w:sz w:val="28"/>
+                  <w:szCs w:val="28"/>
+                </w:rPr>
+                <w:t>-</w:t>
+              </w:r>
+            </w:ins>
+            <w:r>
+              <w:rPr>
+                <w:rFonts w:cstheme="minorHAnsi"/>
+                <w:sz w:val="28"/>
+                <w:szCs w:val="28"/>
+              </w:rPr>
+              <w:t xml:space="preserve"> March 1, 2019</w:t>
+            </w:r>
+          </w:p>
+          <w:p>
+            <w:pPr>
+              <w:rPr>
+                <w:rFonts w:cstheme="minorHAnsi"/>
+                <w:sz w:val="28"/>
+                <w:szCs w:val="28"/>
+              </w:rPr>
+            </w:pPr>
+            <w:r>
+              <w:rPr>
+                <w:rFonts w:cstheme="minorHAnsi"/>
+                <w:sz w:val="28"/>
+                <w:szCs w:val="28"/>
+              </w:rPr>
+              <w:t xml:space="preserve">v1.12.0 </w:t>
+            </w:r>
+            <w:del w:id="19" w:author="Frost, Ruth (NIH/NCI) [C]" w:date="2023-06-30T16:24:00Z">
+              <w:r>
+                <w:rPr>
+                  <w:rFonts w:cstheme="minorHAnsi"/>
+                  <w:sz w:val="28"/>
+                  <w:szCs w:val="28"/>
+                </w:rPr>
+                <w:delText>–</w:delText>
+              </w:r>
+            </w:del>
+            <w:ins w:id="20" w:author="Frost, Ruth (NIH/NCI) [C]" w:date="2023-06-30T16:24:00Z">
+              <w:r>
+                <w:rPr>
+                  <w:rFonts w:cstheme="minorHAnsi"/>
+                  <w:sz w:val="28"/>
+                  <w:szCs w:val="28"/>
+                </w:rPr>
+                <w:t>-</w:t>
+              </w:r>
+            </w:ins>
+            <w:r>
+              <w:rPr>
+                <w:rFonts w:cstheme="minorHAnsi"/>
+                <w:sz w:val="28"/>
+                <w:szCs w:val="28"/>
+              </w:rPr>
+              <w:t xml:space="preserve"> </w:t>
             </w:r>
             <w:r>
               <w:rPr>
@@ -1205,58 +1519,170 @@
                 <w:sz w:val="28"/>
                 <w:szCs w:val="28"/>
               </w:rPr>
-              <w:t>v1.13.0 – May 3, 2019</w:t>
-            </w:r>
-          </w:p>
-          <w:p>
-            <w:pPr>
-              <w:rPr>
-                <w:rFonts w:cstheme="minorHAnsi"/>
-                <w:sz w:val="28"/>
-                <w:szCs w:val="28"/>
-              </w:rPr>
-            </w:pPr>
-            <w:r>
-              <w:rPr>
-                <w:rFonts w:cstheme="minorHAnsi"/>
-                <w:sz w:val="28"/>
-                <w:szCs w:val="28"/>
-              </w:rPr>
-              <w:t>v1.14.0 – June 4, 2019</w:t>
-            </w:r>
-          </w:p>
-          <w:p>
-            <w:pPr>
-              <w:rPr>
-                <w:rFonts w:cstheme="minorHAnsi"/>
-                <w:sz w:val="28"/>
-                <w:szCs w:val="28"/>
-              </w:rPr>
-            </w:pPr>
-            <w:r>
-              <w:rPr>
-                <w:rFonts w:cstheme="minorHAnsi"/>
-                <w:sz w:val="28"/>
-                <w:szCs w:val="28"/>
-              </w:rPr>
-              <w:t>v1.15.0 – July 9, 2019</w:t>
-            </w:r>
-          </w:p>
-          <w:p>
-            <w:pPr>
-              <w:rPr>
-                <w:rFonts w:cstheme="minorHAnsi"/>
-                <w:sz w:val="28"/>
-                <w:szCs w:val="28"/>
-              </w:rPr>
-            </w:pPr>
-            <w:r>
-              <w:rPr>
-                <w:rFonts w:cstheme="minorHAnsi"/>
-                <w:sz w:val="28"/>
-                <w:szCs w:val="28"/>
-              </w:rPr>
-              <w:t xml:space="preserve">v1.16.0 – </w:t>
+              <w:t xml:space="preserve">v1.13.0 </w:t>
+            </w:r>
+            <w:del w:id="21" w:author="Frost, Ruth (NIH/NCI) [C]" w:date="2023-06-30T16:24:00Z">
+              <w:r>
+                <w:rPr>
+                  <w:rFonts w:cstheme="minorHAnsi"/>
+                  <w:sz w:val="28"/>
+                  <w:szCs w:val="28"/>
+                </w:rPr>
+                <w:delText>–</w:delText>
+              </w:r>
+            </w:del>
+            <w:ins w:id="22" w:author="Frost, Ruth (NIH/NCI) [C]" w:date="2023-06-30T16:24:00Z">
+              <w:r>
+                <w:rPr>
+                  <w:rFonts w:cstheme="minorHAnsi"/>
+                  <w:sz w:val="28"/>
+                  <w:szCs w:val="28"/>
+                </w:rPr>
+                <w:t>-</w:t>
+              </w:r>
+            </w:ins>
+            <w:r>
+              <w:rPr>
+                <w:rFonts w:cstheme="minorHAnsi"/>
+                <w:sz w:val="28"/>
+                <w:szCs w:val="28"/>
+              </w:rPr>
+              <w:t xml:space="preserve"> May 3, 2019</w:t>
+            </w:r>
+          </w:p>
+          <w:p>
+            <w:pPr>
+              <w:rPr>
+                <w:rFonts w:cstheme="minorHAnsi"/>
+                <w:sz w:val="28"/>
+                <w:szCs w:val="28"/>
+              </w:rPr>
+            </w:pPr>
+            <w:r>
+              <w:rPr>
+                <w:rFonts w:cstheme="minorHAnsi"/>
+                <w:sz w:val="28"/>
+                <w:szCs w:val="28"/>
+              </w:rPr>
+              <w:t xml:space="preserve">v1.14.0 </w:t>
+            </w:r>
+            <w:del w:id="23" w:author="Frost, Ruth (NIH/NCI) [C]" w:date="2023-06-30T16:24:00Z">
+              <w:r>
+                <w:rPr>
+                  <w:rFonts w:cstheme="minorHAnsi"/>
+                  <w:sz w:val="28"/>
+                  <w:szCs w:val="28"/>
+                </w:rPr>
+                <w:delText>–</w:delText>
+              </w:r>
+            </w:del>
+            <w:ins w:id="24" w:author="Frost, Ruth (NIH/NCI) [C]" w:date="2023-06-30T16:24:00Z">
+              <w:r>
+                <w:rPr>
+                  <w:rFonts w:cstheme="minorHAnsi"/>
+                  <w:sz w:val="28"/>
+                  <w:szCs w:val="28"/>
+                </w:rPr>
+                <w:t>-</w:t>
+              </w:r>
+            </w:ins>
+            <w:r>
+              <w:rPr>
+                <w:rFonts w:cstheme="minorHAnsi"/>
+                <w:sz w:val="28"/>
+                <w:szCs w:val="28"/>
+              </w:rPr>
+              <w:t xml:space="preserve"> June 4, 2019</w:t>
+            </w:r>
+          </w:p>
+          <w:p>
+            <w:pPr>
+              <w:rPr>
+                <w:rFonts w:cstheme="minorHAnsi"/>
+                <w:sz w:val="28"/>
+                <w:szCs w:val="28"/>
+              </w:rPr>
+            </w:pPr>
+            <w:r>
+              <w:rPr>
+                <w:rFonts w:cstheme="minorHAnsi"/>
+                <w:sz w:val="28"/>
+                <w:szCs w:val="28"/>
+              </w:rPr>
+              <w:t xml:space="preserve">v1.15.0 </w:t>
+            </w:r>
+            <w:del w:id="25" w:author="Frost, Ruth (NIH/NCI) [C]" w:date="2023-06-30T16:24:00Z">
+              <w:r>
+                <w:rPr>
+                  <w:rFonts w:cstheme="minorHAnsi"/>
+                  <w:sz w:val="28"/>
+                  <w:szCs w:val="28"/>
+                </w:rPr>
+                <w:delText>–</w:delText>
+              </w:r>
+            </w:del>
+            <w:ins w:id="26" w:author="Frost, Ruth (NIH/NCI) [C]" w:date="2023-06-30T16:24:00Z">
+              <w:r>
+                <w:rPr>
+                  <w:rFonts w:cstheme="minorHAnsi"/>
+                  <w:sz w:val="28"/>
+                  <w:szCs w:val="28"/>
+                </w:rPr>
+                <w:t>-</w:t>
+              </w:r>
+            </w:ins>
+            <w:r>
+              <w:rPr>
+                <w:rFonts w:cstheme="minorHAnsi"/>
+                <w:sz w:val="28"/>
+                <w:szCs w:val="28"/>
+              </w:rPr>
+              <w:t xml:space="preserve"> July 9, 2019</w:t>
+            </w:r>
+          </w:p>
+          <w:p>
+            <w:pPr>
+              <w:rPr>
+                <w:rFonts w:cstheme="minorHAnsi"/>
+                <w:sz w:val="28"/>
+                <w:szCs w:val="28"/>
+              </w:rPr>
+            </w:pPr>
+            <w:r>
+              <w:rPr>
+                <w:rFonts w:cstheme="minorHAnsi"/>
+                <w:sz w:val="28"/>
+                <w:szCs w:val="28"/>
+              </w:rPr>
+              <w:t xml:space="preserve">v1.16.0 </w:t>
+            </w:r>
+            <w:del w:id="27" w:author="Frost, Ruth (NIH/NCI) [C]" w:date="2023-06-30T16:24:00Z">
+              <w:r>
+                <w:rPr>
+                  <w:rFonts w:cstheme="minorHAnsi"/>
+                  <w:sz w:val="28"/>
+                  <w:szCs w:val="28"/>
+                </w:rPr>
+                <w:delText>–</w:delText>
+              </w:r>
+            </w:del>
+            <w:ins w:id="28" w:author="Frost, Ruth (NIH/NCI) [C]" w:date="2023-06-30T16:24:00Z">
+              <w:r>
+                <w:rPr>
+                  <w:rFonts w:cstheme="minorHAnsi"/>
+                  <w:sz w:val="28"/>
+                  <w:szCs w:val="28"/>
+                </w:rPr>
+                <w:t>-</w:t>
+              </w:r>
+            </w:ins>
+            <w:r>
+              <w:rPr>
+                <w:rFonts w:cstheme="minorHAnsi"/>
+                <w:sz w:val="28"/>
+                <w:szCs w:val="28"/>
+              </w:rPr>
+              <w:t xml:space="preserve"> </w:t>
             </w:r>
             <w:r>
               <w:rPr>
@@ -1305,75 +1731,215 @@
                 <w:sz w:val="28"/>
                 <w:szCs w:val="28"/>
               </w:rPr>
-              <w:t>v1.17.0 – September 13, 2019</w:t>
-            </w:r>
-          </w:p>
-          <w:p>
-            <w:pPr>
-              <w:rPr>
-                <w:rFonts w:cstheme="minorHAnsi"/>
-                <w:sz w:val="28"/>
-                <w:szCs w:val="28"/>
-              </w:rPr>
-            </w:pPr>
-            <w:r>
-              <w:rPr>
-                <w:rFonts w:cstheme="minorHAnsi"/>
-                <w:sz w:val="28"/>
-                <w:szCs w:val="28"/>
-              </w:rPr>
-              <w:t>v1.18.0 – October 11, 2019</w:t>
-            </w:r>
-          </w:p>
-          <w:p>
-            <w:pPr>
-              <w:rPr>
-                <w:rFonts w:cstheme="minorHAnsi"/>
-                <w:sz w:val="28"/>
-                <w:szCs w:val="28"/>
-              </w:rPr>
-            </w:pPr>
-            <w:r>
-              <w:rPr>
-                <w:rFonts w:cstheme="minorHAnsi"/>
-                <w:sz w:val="28"/>
-                <w:szCs w:val="28"/>
-              </w:rPr>
-              <w:t>v1.19.0 – November 8, 2019</w:t>
-            </w:r>
-          </w:p>
-          <w:p>
-            <w:pPr>
-              <w:rPr>
-                <w:rFonts w:cstheme="minorHAnsi"/>
-                <w:sz w:val="28"/>
-                <w:szCs w:val="28"/>
-              </w:rPr>
-            </w:pPr>
-            <w:r>
-              <w:rPr>
-                <w:rFonts w:cstheme="minorHAnsi"/>
-                <w:sz w:val="28"/>
-                <w:szCs w:val="28"/>
-              </w:rPr>
-              <w:t>v1.20.0 – December 2, 2019</w:t>
-            </w:r>
-          </w:p>
-          <w:p>
-            <w:pPr>
-              <w:rPr>
-                <w:rFonts w:cstheme="minorHAnsi"/>
-                <w:sz w:val="28"/>
-                <w:szCs w:val="28"/>
-              </w:rPr>
-            </w:pPr>
-            <w:r>
-              <w:rPr>
-                <w:rFonts w:cstheme="minorHAnsi"/>
-                <w:sz w:val="28"/>
-                <w:szCs w:val="28"/>
-              </w:rPr>
-              <w:t>v1.21.0 – January 9, 20</w:t>
+              <w:t xml:space="preserve">v1.17.0 </w:t>
+            </w:r>
+            <w:del w:id="29" w:author="Frost, Ruth (NIH/NCI) [C]" w:date="2023-06-30T16:24:00Z">
+              <w:r>
+                <w:rPr>
+                  <w:rFonts w:cstheme="minorHAnsi"/>
+                  <w:sz w:val="28"/>
+                  <w:szCs w:val="28"/>
+                </w:rPr>
+                <w:delText>–</w:delText>
+              </w:r>
+            </w:del>
+            <w:ins w:id="30" w:author="Frost, Ruth (NIH/NCI) [C]" w:date="2023-06-30T16:24:00Z">
+              <w:r>
+                <w:rPr>
+                  <w:rFonts w:cstheme="minorHAnsi"/>
+                  <w:sz w:val="28"/>
+                  <w:szCs w:val="28"/>
+                </w:rPr>
+                <w:t>-</w:t>
+              </w:r>
+            </w:ins>
+            <w:r>
+              <w:rPr>
+                <w:rFonts w:cstheme="minorHAnsi"/>
+                <w:sz w:val="28"/>
+                <w:szCs w:val="28"/>
+              </w:rPr>
+              <w:t xml:space="preserve"> September 13, 2019</w:t>
+            </w:r>
+          </w:p>
+          <w:p>
+            <w:pPr>
+              <w:rPr>
+                <w:rFonts w:cstheme="minorHAnsi"/>
+                <w:sz w:val="28"/>
+                <w:szCs w:val="28"/>
+              </w:rPr>
+            </w:pPr>
+            <w:r>
+              <w:rPr>
+                <w:rFonts w:cstheme="minorHAnsi"/>
+                <w:sz w:val="28"/>
+                <w:szCs w:val="28"/>
+              </w:rPr>
+              <w:t xml:space="preserve">v1.18.0 </w:t>
+            </w:r>
+            <w:del w:id="31" w:author="Frost, Ruth (NIH/NCI) [C]" w:date="2023-06-30T16:24:00Z">
+              <w:r>
+                <w:rPr>
+                  <w:rFonts w:cstheme="minorHAnsi"/>
+                  <w:sz w:val="28"/>
+                  <w:szCs w:val="28"/>
+                </w:rPr>
+                <w:delText>–</w:delText>
+              </w:r>
+            </w:del>
+            <w:ins w:id="32" w:author="Frost, Ruth (NIH/NCI) [C]" w:date="2023-06-30T16:24:00Z">
+              <w:r>
+                <w:rPr>
+                  <w:rFonts w:cstheme="minorHAnsi"/>
+                  <w:sz w:val="28"/>
+                  <w:szCs w:val="28"/>
+                </w:rPr>
+                <w:t>-</w:t>
+              </w:r>
+            </w:ins>
+            <w:r>
+              <w:rPr>
+                <w:rFonts w:cstheme="minorHAnsi"/>
+                <w:sz w:val="28"/>
+                <w:szCs w:val="28"/>
+              </w:rPr>
+              <w:t xml:space="preserve"> October 11, 2019</w:t>
+            </w:r>
+          </w:p>
+          <w:p>
+            <w:pPr>
+              <w:rPr>
+                <w:rFonts w:cstheme="minorHAnsi"/>
+                <w:sz w:val="28"/>
+                <w:szCs w:val="28"/>
+              </w:rPr>
+            </w:pPr>
+            <w:r>
+              <w:rPr>
+                <w:rFonts w:cstheme="minorHAnsi"/>
+                <w:sz w:val="28"/>
+                <w:szCs w:val="28"/>
+              </w:rPr>
+              <w:t xml:space="preserve">v1.19.0 </w:t>
+            </w:r>
+            <w:del w:id="33" w:author="Frost, Ruth (NIH/NCI) [C]" w:date="2023-06-30T16:24:00Z">
+              <w:r>
+                <w:rPr>
+                  <w:rFonts w:cstheme="minorHAnsi"/>
+                  <w:sz w:val="28"/>
+                  <w:szCs w:val="28"/>
+                </w:rPr>
+                <w:delText>–</w:delText>
+              </w:r>
+            </w:del>
+            <w:ins w:id="34" w:author="Frost, Ruth (NIH/NCI) [C]" w:date="2023-06-30T16:24:00Z">
+              <w:r>
+                <w:rPr>
+                  <w:rFonts w:cstheme="minorHAnsi"/>
+                  <w:sz w:val="28"/>
+                  <w:szCs w:val="28"/>
+                </w:rPr>
+                <w:t>-</w:t>
+              </w:r>
+            </w:ins>
+            <w:r>
+              <w:rPr>
+                <w:rFonts w:cstheme="minorHAnsi"/>
+                <w:sz w:val="28"/>
+                <w:szCs w:val="28"/>
+              </w:rPr>
+              <w:t xml:space="preserve"> November 8, 2019</w:t>
+            </w:r>
+          </w:p>
+          <w:p>
+            <w:pPr>
+              <w:rPr>
+                <w:rFonts w:cstheme="minorHAnsi"/>
+                <w:sz w:val="28"/>
+                <w:szCs w:val="28"/>
+              </w:rPr>
+            </w:pPr>
+            <w:r>
+              <w:rPr>
+                <w:rFonts w:cstheme="minorHAnsi"/>
+                <w:sz w:val="28"/>
+                <w:szCs w:val="28"/>
+              </w:rPr>
+              <w:t xml:space="preserve">v1.20.0 </w:t>
+            </w:r>
+            <w:del w:id="35" w:author="Frost, Ruth (NIH/NCI) [C]" w:date="2023-06-30T16:24:00Z">
+              <w:r>
+                <w:rPr>
+                  <w:rFonts w:cstheme="minorHAnsi"/>
+                  <w:sz w:val="28"/>
+                  <w:szCs w:val="28"/>
+                </w:rPr>
+                <w:delText>–</w:delText>
+              </w:r>
+            </w:del>
+            <w:ins w:id="36" w:author="Frost, Ruth (NIH/NCI) [C]" w:date="2023-06-30T16:24:00Z">
+              <w:r>
+                <w:rPr>
+                  <w:rFonts w:cstheme="minorHAnsi"/>
+                  <w:sz w:val="28"/>
+                  <w:szCs w:val="28"/>
+                </w:rPr>
+                <w:t>-</w:t>
+              </w:r>
+            </w:ins>
+            <w:r>
+              <w:rPr>
+                <w:rFonts w:cstheme="minorHAnsi"/>
+                <w:sz w:val="28"/>
+                <w:szCs w:val="28"/>
+              </w:rPr>
+              <w:t xml:space="preserve"> December 2, 2019</w:t>
+            </w:r>
+          </w:p>
+          <w:p>
+            <w:pPr>
+              <w:rPr>
+                <w:rFonts w:cstheme="minorHAnsi"/>
+                <w:sz w:val="28"/>
+                <w:szCs w:val="28"/>
+              </w:rPr>
+            </w:pPr>
+            <w:r>
+              <w:rPr>
+                <w:rFonts w:cstheme="minorHAnsi"/>
+                <w:sz w:val="28"/>
+                <w:szCs w:val="28"/>
+              </w:rPr>
+              <w:t xml:space="preserve">v1.21.0 </w:t>
+            </w:r>
+            <w:del w:id="37" w:author="Frost, Ruth (NIH/NCI) [C]" w:date="2023-06-30T16:24:00Z">
+              <w:r>
+                <w:rPr>
+                  <w:rFonts w:cstheme="minorHAnsi"/>
+                  <w:sz w:val="28"/>
+                  <w:szCs w:val="28"/>
+                </w:rPr>
+                <w:delText>–</w:delText>
+              </w:r>
+            </w:del>
+            <w:ins w:id="38" w:author="Frost, Ruth (NIH/NCI) [C]" w:date="2023-06-30T16:24:00Z">
+              <w:r>
+                <w:rPr>
+                  <w:rFonts w:cstheme="minorHAnsi"/>
+                  <w:sz w:val="28"/>
+                  <w:szCs w:val="28"/>
+                </w:rPr>
+                <w:t>-</w:t>
+              </w:r>
+            </w:ins>
+            <w:r>
+              <w:rPr>
+                <w:rFonts w:cstheme="minorHAnsi"/>
+                <w:sz w:val="28"/>
+                <w:szCs w:val="28"/>
+              </w:rPr>
+              <w:t xml:space="preserve"> January 9, 20</w:t>
             </w:r>
             <w:r>
               <w:rPr>
@@ -1406,41 +1972,125 @@
                 <w:sz w:val="28"/>
                 <w:szCs w:val="28"/>
               </w:rPr>
-              <w:t>1.22.0 – February 6, 2020</w:t>
-            </w:r>
-          </w:p>
-          <w:p>
-            <w:pPr>
-              <w:rPr>
-                <w:rFonts w:cstheme="minorHAnsi"/>
-                <w:sz w:val="28"/>
-                <w:szCs w:val="28"/>
-              </w:rPr>
-            </w:pPr>
-            <w:r>
-              <w:rPr>
-                <w:rFonts w:cstheme="minorHAnsi"/>
-                <w:sz w:val="28"/>
-                <w:szCs w:val="28"/>
-              </w:rPr>
-              <w:t>v1.23.0 – March 9, 2020</w:t>
-            </w:r>
-          </w:p>
-          <w:p>
-            <w:pPr>
-              <w:rPr>
-                <w:rFonts w:cstheme="minorHAnsi"/>
-                <w:sz w:val="28"/>
-                <w:szCs w:val="28"/>
-              </w:rPr>
-            </w:pPr>
-            <w:r>
-              <w:rPr>
-                <w:rFonts w:cstheme="minorHAnsi"/>
-                <w:sz w:val="28"/>
-                <w:szCs w:val="28"/>
-              </w:rPr>
-              <w:t xml:space="preserve">v1.24.0 – </w:t>
+              <w:t xml:space="preserve">1.22.0 </w:t>
+            </w:r>
+            <w:del w:id="39" w:author="Frost, Ruth (NIH/NCI) [C]" w:date="2023-06-30T16:24:00Z">
+              <w:r>
+                <w:rPr>
+                  <w:rFonts w:cstheme="minorHAnsi"/>
+                  <w:sz w:val="28"/>
+                  <w:szCs w:val="28"/>
+                </w:rPr>
+                <w:delText>–</w:delText>
+              </w:r>
+            </w:del>
+            <w:ins w:id="40" w:author="Frost, Ruth (NIH/NCI) [C]" w:date="2023-06-30T16:24:00Z">
+              <w:r>
+                <w:rPr>
+                  <w:rFonts w:cstheme="minorHAnsi"/>
+                  <w:sz w:val="28"/>
+                  <w:szCs w:val="28"/>
+                </w:rPr>
+                <w:t>-</w:t>
+              </w:r>
+            </w:ins>
+            <w:r>
+              <w:rPr>
+                <w:rFonts w:cstheme="minorHAnsi"/>
+                <w:sz w:val="28"/>
+                <w:szCs w:val="28"/>
+              </w:rPr>
+              <w:t xml:space="preserve"> February 6, 2020</w:t>
+            </w:r>
+          </w:p>
+          <w:p>
+            <w:pPr>
+              <w:rPr>
+                <w:rFonts w:cstheme="minorHAnsi"/>
+                <w:sz w:val="28"/>
+                <w:szCs w:val="28"/>
+              </w:rPr>
+            </w:pPr>
+            <w:r>
+              <w:rPr>
+                <w:rFonts w:cstheme="minorHAnsi"/>
+                <w:sz w:val="28"/>
+                <w:szCs w:val="28"/>
+              </w:rPr>
+              <w:t xml:space="preserve">v1.23.0 </w:t>
+            </w:r>
+            <w:del w:id="41" w:author="Frost, Ruth (NIH/NCI) [C]" w:date="2023-06-30T16:24:00Z">
+              <w:r>
+                <w:rPr>
+                  <w:rFonts w:cstheme="minorHAnsi"/>
+                  <w:sz w:val="28"/>
+                  <w:szCs w:val="28"/>
+                </w:rPr>
+                <w:delText>–</w:delText>
+              </w:r>
+            </w:del>
+            <w:ins w:id="42" w:author="Frost, Ruth (NIH/NCI) [C]" w:date="2023-06-30T16:24:00Z">
+              <w:r>
+                <w:rPr>
+                  <w:rFonts w:cstheme="minorHAnsi"/>
+                  <w:sz w:val="28"/>
+                  <w:szCs w:val="28"/>
+                </w:rPr>
+                <w:t>-</w:t>
+              </w:r>
+            </w:ins>
+            <w:r>
+              <w:rPr>
+                <w:rFonts w:cstheme="minorHAnsi"/>
+                <w:sz w:val="28"/>
+                <w:szCs w:val="28"/>
+              </w:rPr>
+              <w:t xml:space="preserve"> March 9, 2020</w:t>
+            </w:r>
+          </w:p>
+          <w:p>
+            <w:pPr>
+              <w:rPr>
+                <w:rFonts w:cstheme="minorHAnsi"/>
+                <w:sz w:val="28"/>
+                <w:szCs w:val="28"/>
+              </w:rPr>
+            </w:pPr>
+            <w:r>
+              <w:rPr>
+                <w:rFonts w:cstheme="minorHAnsi"/>
+                <w:sz w:val="28"/>
+                <w:szCs w:val="28"/>
+              </w:rPr>
+              <w:t xml:space="preserve">v1.24.0 </w:t>
+            </w:r>
+            <w:del w:id="43" w:author="Frost, Ruth (NIH/NCI) [C]" w:date="2023-06-30T16:24:00Z">
+              <w:r>
+                <w:rPr>
+                  <w:rFonts w:cstheme="minorHAnsi"/>
+                  <w:sz w:val="28"/>
+                  <w:szCs w:val="28"/>
+                </w:rPr>
+                <w:delText>–</w:delText>
+              </w:r>
+            </w:del>
+            <w:ins w:id="44" w:author="Frost, Ruth (NIH/NCI) [C]" w:date="2023-06-30T16:24:00Z">
+              <w:r>
+                <w:rPr>
+                  <w:rFonts w:cstheme="minorHAnsi"/>
+                  <w:sz w:val="28"/>
+                  <w:szCs w:val="28"/>
+                </w:rPr>
+                <w:t>-</w:t>
+              </w:r>
+            </w:ins>
+            <w:r>
+              <w:rPr>
+                <w:rFonts w:cstheme="minorHAnsi"/>
+                <w:sz w:val="28"/>
+                <w:szCs w:val="28"/>
+              </w:rPr>
+              <w:t xml:space="preserve"> </w:t>
             </w:r>
             <w:r>
               <w:rPr>
@@ -1473,75 +2123,215 @@
                 <w:sz w:val="28"/>
                 <w:szCs w:val="28"/>
               </w:rPr>
-              <w:t>v1.25.0 – May 8, 2020</w:t>
-            </w:r>
-          </w:p>
-          <w:p>
-            <w:pPr>
-              <w:rPr>
-                <w:rFonts w:cstheme="minorHAnsi"/>
-                <w:sz w:val="28"/>
-                <w:szCs w:val="28"/>
-              </w:rPr>
-            </w:pPr>
-            <w:r>
-              <w:rPr>
-                <w:rFonts w:cstheme="minorHAnsi"/>
-                <w:sz w:val="28"/>
-                <w:szCs w:val="28"/>
-              </w:rPr>
-              <w:t>v1.26.0 – June 4, 2020</w:t>
-            </w:r>
-          </w:p>
-          <w:p>
-            <w:pPr>
-              <w:rPr>
-                <w:rFonts w:cstheme="minorHAnsi"/>
-                <w:sz w:val="28"/>
-                <w:szCs w:val="28"/>
-              </w:rPr>
-            </w:pPr>
-            <w:r>
-              <w:rPr>
-                <w:rFonts w:cstheme="minorHAnsi"/>
-                <w:sz w:val="28"/>
-                <w:szCs w:val="28"/>
-              </w:rPr>
-              <w:t>v1.27.0 – July 8, 2020</w:t>
-            </w:r>
-          </w:p>
-          <w:p>
-            <w:pPr>
-              <w:rPr>
-                <w:rFonts w:cstheme="minorHAnsi"/>
-                <w:sz w:val="28"/>
-                <w:szCs w:val="28"/>
-              </w:rPr>
-            </w:pPr>
-            <w:r>
-              <w:rPr>
-                <w:rFonts w:cstheme="minorHAnsi"/>
-                <w:sz w:val="28"/>
-                <w:szCs w:val="28"/>
-              </w:rPr>
-              <w:t>v2.0.0 – August 27, 2020</w:t>
-            </w:r>
-          </w:p>
-          <w:p>
-            <w:pPr>
-              <w:rPr>
-                <w:rFonts w:cstheme="minorHAnsi"/>
-                <w:sz w:val="28"/>
-                <w:szCs w:val="28"/>
-              </w:rPr>
-            </w:pPr>
-            <w:r>
-              <w:rPr>
-                <w:rFonts w:cstheme="minorHAnsi"/>
-                <w:sz w:val="28"/>
-                <w:szCs w:val="28"/>
-              </w:rPr>
-              <w:t>v2.1.0 – September 2</w:t>
+              <w:t xml:space="preserve">v1.25.0 </w:t>
+            </w:r>
+            <w:del w:id="45" w:author="Frost, Ruth (NIH/NCI) [C]" w:date="2023-06-30T16:24:00Z">
+              <w:r>
+                <w:rPr>
+                  <w:rFonts w:cstheme="minorHAnsi"/>
+                  <w:sz w:val="28"/>
+                  <w:szCs w:val="28"/>
+                </w:rPr>
+                <w:delText>–</w:delText>
+              </w:r>
+            </w:del>
+            <w:ins w:id="46" w:author="Frost, Ruth (NIH/NCI) [C]" w:date="2023-06-30T16:24:00Z">
+              <w:r>
+                <w:rPr>
+                  <w:rFonts w:cstheme="minorHAnsi"/>
+                  <w:sz w:val="28"/>
+                  <w:szCs w:val="28"/>
+                </w:rPr>
+                <w:t>-</w:t>
+              </w:r>
+            </w:ins>
+            <w:r>
+              <w:rPr>
+                <w:rFonts w:cstheme="minorHAnsi"/>
+                <w:sz w:val="28"/>
+                <w:szCs w:val="28"/>
+              </w:rPr>
+              <w:t xml:space="preserve"> May 8, 2020</w:t>
+            </w:r>
+          </w:p>
+          <w:p>
+            <w:pPr>
+              <w:rPr>
+                <w:rFonts w:cstheme="minorHAnsi"/>
+                <w:sz w:val="28"/>
+                <w:szCs w:val="28"/>
+              </w:rPr>
+            </w:pPr>
+            <w:r>
+              <w:rPr>
+                <w:rFonts w:cstheme="minorHAnsi"/>
+                <w:sz w:val="28"/>
+                <w:szCs w:val="28"/>
+              </w:rPr>
+              <w:t xml:space="preserve">v1.26.0 </w:t>
+            </w:r>
+            <w:del w:id="47" w:author="Frost, Ruth (NIH/NCI) [C]" w:date="2023-06-30T16:24:00Z">
+              <w:r>
+                <w:rPr>
+                  <w:rFonts w:cstheme="minorHAnsi"/>
+                  <w:sz w:val="28"/>
+                  <w:szCs w:val="28"/>
+                </w:rPr>
+                <w:delText>–</w:delText>
+              </w:r>
+            </w:del>
+            <w:ins w:id="48" w:author="Frost, Ruth (NIH/NCI) [C]" w:date="2023-06-30T16:24:00Z">
+              <w:r>
+                <w:rPr>
+                  <w:rFonts w:cstheme="minorHAnsi"/>
+                  <w:sz w:val="28"/>
+                  <w:szCs w:val="28"/>
+                </w:rPr>
+                <w:t>-</w:t>
+              </w:r>
+            </w:ins>
+            <w:r>
+              <w:rPr>
+                <w:rFonts w:cstheme="minorHAnsi"/>
+                <w:sz w:val="28"/>
+                <w:szCs w:val="28"/>
+              </w:rPr>
+              <w:t xml:space="preserve"> June 4, 2020</w:t>
+            </w:r>
+          </w:p>
+          <w:p>
+            <w:pPr>
+              <w:rPr>
+                <w:rFonts w:cstheme="minorHAnsi"/>
+                <w:sz w:val="28"/>
+                <w:szCs w:val="28"/>
+              </w:rPr>
+            </w:pPr>
+            <w:r>
+              <w:rPr>
+                <w:rFonts w:cstheme="minorHAnsi"/>
+                <w:sz w:val="28"/>
+                <w:szCs w:val="28"/>
+              </w:rPr>
+              <w:t xml:space="preserve">v1.27.0 </w:t>
+            </w:r>
+            <w:del w:id="49" w:author="Frost, Ruth (NIH/NCI) [C]" w:date="2023-06-30T16:24:00Z">
+              <w:r>
+                <w:rPr>
+                  <w:rFonts w:cstheme="minorHAnsi"/>
+                  <w:sz w:val="28"/>
+                  <w:szCs w:val="28"/>
+                </w:rPr>
+                <w:delText>–</w:delText>
+              </w:r>
+            </w:del>
+            <w:ins w:id="50" w:author="Frost, Ruth (NIH/NCI) [C]" w:date="2023-06-30T16:24:00Z">
+              <w:r>
+                <w:rPr>
+                  <w:rFonts w:cstheme="minorHAnsi"/>
+                  <w:sz w:val="28"/>
+                  <w:szCs w:val="28"/>
+                </w:rPr>
+                <w:t>-</w:t>
+              </w:r>
+            </w:ins>
+            <w:r>
+              <w:rPr>
+                <w:rFonts w:cstheme="minorHAnsi"/>
+                <w:sz w:val="28"/>
+                <w:szCs w:val="28"/>
+              </w:rPr>
+              <w:t xml:space="preserve"> July 8, 2020</w:t>
+            </w:r>
+          </w:p>
+          <w:p>
+            <w:pPr>
+              <w:rPr>
+                <w:rFonts w:cstheme="minorHAnsi"/>
+                <w:sz w:val="28"/>
+                <w:szCs w:val="28"/>
+              </w:rPr>
+            </w:pPr>
+            <w:r>
+              <w:rPr>
+                <w:rFonts w:cstheme="minorHAnsi"/>
+                <w:sz w:val="28"/>
+                <w:szCs w:val="28"/>
+              </w:rPr>
+              <w:t xml:space="preserve">v2.0.0 </w:t>
+            </w:r>
+            <w:del w:id="51" w:author="Frost, Ruth (NIH/NCI) [C]" w:date="2023-06-30T16:24:00Z">
+              <w:r>
+                <w:rPr>
+                  <w:rFonts w:cstheme="minorHAnsi"/>
+                  <w:sz w:val="28"/>
+                  <w:szCs w:val="28"/>
+                </w:rPr>
+                <w:delText>–</w:delText>
+              </w:r>
+            </w:del>
+            <w:ins w:id="52" w:author="Frost, Ruth (NIH/NCI) [C]" w:date="2023-06-30T16:24:00Z">
+              <w:r>
+                <w:rPr>
+                  <w:rFonts w:cstheme="minorHAnsi"/>
+                  <w:sz w:val="28"/>
+                  <w:szCs w:val="28"/>
+                </w:rPr>
+                <w:t>-</w:t>
+              </w:r>
+            </w:ins>
+            <w:r>
+              <w:rPr>
+                <w:rFonts w:cstheme="minorHAnsi"/>
+                <w:sz w:val="28"/>
+                <w:szCs w:val="28"/>
+              </w:rPr>
+              <w:t xml:space="preserve"> August 27, 2020</w:t>
+            </w:r>
+          </w:p>
+          <w:p>
+            <w:pPr>
+              <w:rPr>
+                <w:rFonts w:cstheme="minorHAnsi"/>
+                <w:sz w:val="28"/>
+                <w:szCs w:val="28"/>
+              </w:rPr>
+            </w:pPr>
+            <w:r>
+              <w:rPr>
+                <w:rFonts w:cstheme="minorHAnsi"/>
+                <w:sz w:val="28"/>
+                <w:szCs w:val="28"/>
+              </w:rPr>
+              <w:t xml:space="preserve">v2.1.0 </w:t>
+            </w:r>
+            <w:del w:id="53" w:author="Frost, Ruth (NIH/NCI) [C]" w:date="2023-06-30T16:24:00Z">
+              <w:r>
+                <w:rPr>
+                  <w:rFonts w:cstheme="minorHAnsi"/>
+                  <w:sz w:val="28"/>
+                  <w:szCs w:val="28"/>
+                </w:rPr>
+                <w:delText>–</w:delText>
+              </w:r>
+            </w:del>
+            <w:ins w:id="54" w:author="Frost, Ruth (NIH/NCI) [C]" w:date="2023-06-30T16:24:00Z">
+              <w:r>
+                <w:rPr>
+                  <w:rFonts w:cstheme="minorHAnsi"/>
+                  <w:sz w:val="28"/>
+                  <w:szCs w:val="28"/>
+                </w:rPr>
+                <w:t>-</w:t>
+              </w:r>
+            </w:ins>
+            <w:r>
+              <w:rPr>
+                <w:rFonts w:cstheme="minorHAnsi"/>
+                <w:sz w:val="28"/>
+                <w:szCs w:val="28"/>
+              </w:rPr>
+              <w:t xml:space="preserve"> September 2</w:t>
             </w:r>
             <w:r>
               <w:rPr>
@@ -1575,41 +2365,125 @@
                 <w:szCs w:val="28"/>
               </w:rPr>
               <w:lastRenderedPageBreak/>
-              <w:t>v2.2.0 – October 16, 2020</w:t>
-            </w:r>
-          </w:p>
-          <w:p>
-            <w:pPr>
-              <w:rPr>
-                <w:rFonts w:cstheme="minorHAnsi"/>
-                <w:sz w:val="28"/>
-                <w:szCs w:val="28"/>
-              </w:rPr>
-            </w:pPr>
-            <w:r>
-              <w:rPr>
-                <w:rFonts w:cstheme="minorHAnsi"/>
-                <w:sz w:val="28"/>
-                <w:szCs w:val="28"/>
-              </w:rPr>
-              <w:t>v2.3.0 – December 29, 2020</w:t>
-            </w:r>
-          </w:p>
-          <w:p>
-            <w:pPr>
-              <w:rPr>
-                <w:rFonts w:cstheme="minorHAnsi"/>
-                <w:sz w:val="28"/>
-                <w:szCs w:val="28"/>
-              </w:rPr>
-            </w:pPr>
-            <w:r>
-              <w:rPr>
-                <w:rFonts w:cstheme="minorHAnsi"/>
-                <w:sz w:val="28"/>
-                <w:szCs w:val="28"/>
-              </w:rPr>
-              <w:t>v2.4.0 – January 26, 202</w:t>
+              <w:t xml:space="preserve">v2.2.0 </w:t>
+            </w:r>
+            <w:del w:id="55" w:author="Frost, Ruth (NIH/NCI) [C]" w:date="2023-06-30T16:24:00Z">
+              <w:r>
+                <w:rPr>
+                  <w:rFonts w:cstheme="minorHAnsi"/>
+                  <w:sz w:val="28"/>
+                  <w:szCs w:val="28"/>
+                </w:rPr>
+                <w:delText>–</w:delText>
+              </w:r>
+            </w:del>
+            <w:ins w:id="56" w:author="Frost, Ruth (NIH/NCI) [C]" w:date="2023-06-30T16:24:00Z">
+              <w:r>
+                <w:rPr>
+                  <w:rFonts w:cstheme="minorHAnsi"/>
+                  <w:sz w:val="28"/>
+                  <w:szCs w:val="28"/>
+                </w:rPr>
+                <w:t>-</w:t>
+              </w:r>
+            </w:ins>
+            <w:r>
+              <w:rPr>
+                <w:rFonts w:cstheme="minorHAnsi"/>
+                <w:sz w:val="28"/>
+                <w:szCs w:val="28"/>
+              </w:rPr>
+              <w:t xml:space="preserve"> October 16, 2020</w:t>
+            </w:r>
+          </w:p>
+          <w:p>
+            <w:pPr>
+              <w:rPr>
+                <w:rFonts w:cstheme="minorHAnsi"/>
+                <w:sz w:val="28"/>
+                <w:szCs w:val="28"/>
+              </w:rPr>
+            </w:pPr>
+            <w:r>
+              <w:rPr>
+                <w:rFonts w:cstheme="minorHAnsi"/>
+                <w:sz w:val="28"/>
+                <w:szCs w:val="28"/>
+              </w:rPr>
+              <w:t xml:space="preserve">v2.3.0 </w:t>
+            </w:r>
+            <w:del w:id="57" w:author="Frost, Ruth (NIH/NCI) [C]" w:date="2023-06-30T16:24:00Z">
+              <w:r>
+                <w:rPr>
+                  <w:rFonts w:cstheme="minorHAnsi"/>
+                  <w:sz w:val="28"/>
+                  <w:szCs w:val="28"/>
+                </w:rPr>
+                <w:delText>–</w:delText>
+              </w:r>
+            </w:del>
+            <w:ins w:id="58" w:author="Frost, Ruth (NIH/NCI) [C]" w:date="2023-06-30T16:24:00Z">
+              <w:r>
+                <w:rPr>
+                  <w:rFonts w:cstheme="minorHAnsi"/>
+                  <w:sz w:val="28"/>
+                  <w:szCs w:val="28"/>
+                </w:rPr>
+                <w:t>-</w:t>
+              </w:r>
+            </w:ins>
+            <w:r>
+              <w:rPr>
+                <w:rFonts w:cstheme="minorHAnsi"/>
+                <w:sz w:val="28"/>
+                <w:szCs w:val="28"/>
+              </w:rPr>
+              <w:t xml:space="preserve"> December 29, 2020</w:t>
+            </w:r>
+          </w:p>
+          <w:p>
+            <w:pPr>
+              <w:rPr>
+                <w:rFonts w:cstheme="minorHAnsi"/>
+                <w:sz w:val="28"/>
+                <w:szCs w:val="28"/>
+              </w:rPr>
+            </w:pPr>
+            <w:r>
+              <w:rPr>
+                <w:rFonts w:cstheme="minorHAnsi"/>
+                <w:sz w:val="28"/>
+                <w:szCs w:val="28"/>
+              </w:rPr>
+              <w:t xml:space="preserve">v2.4.0 </w:t>
+            </w:r>
+            <w:del w:id="59" w:author="Frost, Ruth (NIH/NCI) [C]" w:date="2023-06-30T16:24:00Z">
+              <w:r>
+                <w:rPr>
+                  <w:rFonts w:cstheme="minorHAnsi"/>
+                  <w:sz w:val="28"/>
+                  <w:szCs w:val="28"/>
+                </w:rPr>
+                <w:delText>–</w:delText>
+              </w:r>
+            </w:del>
+            <w:ins w:id="60" w:author="Frost, Ruth (NIH/NCI) [C]" w:date="2023-06-30T16:24:00Z">
+              <w:r>
+                <w:rPr>
+                  <w:rFonts w:cstheme="minorHAnsi"/>
+                  <w:sz w:val="28"/>
+                  <w:szCs w:val="28"/>
+                </w:rPr>
+                <w:t>-</w:t>
+              </w:r>
+            </w:ins>
+            <w:r>
+              <w:rPr>
+                <w:rFonts w:cstheme="minorHAnsi"/>
+                <w:sz w:val="28"/>
+                <w:szCs w:val="28"/>
+              </w:rPr>
+              <w:t xml:space="preserve"> January 26, 202</w:t>
             </w:r>
             <w:r>
               <w:rPr>
@@ -2246,7 +3120,35 @@
                 <w:sz w:val="28"/>
                 <w:szCs w:val="28"/>
               </w:rPr>
-              <w:t>v2.33.0 - May 28, 2023</w:t>
+              <w:t>v2.33.0 -</w:t>
+            </w:r>
+            <w:del w:id="61" w:author="Frost, Ruth (NIH/NCI) [C]" w:date="2023-06-30T15:55:00Z">
+              <w:r>
+                <w:rPr>
+                  <w:rFonts w:cstheme="minorHAnsi"/>
+                  <w:sz w:val="28"/>
+                  <w:szCs w:val="28"/>
+                </w:rPr>
+                <w:delText xml:space="preserve"> May 28</w:delText>
+              </w:r>
+            </w:del>
+            <w:ins w:id="62" w:author="Frost, Ruth (NIH/NCI) [C]" w:date="2023-06-30T15:55:00Z">
+              <w:r>
+                <w:rPr>
+                  <w:rFonts w:cstheme="minorHAnsi"/>
+                  <w:sz w:val="28"/>
+                  <w:szCs w:val="28"/>
+                </w:rPr>
+                <w:t xml:space="preserve"> June 30</w:t>
+              </w:r>
+            </w:ins>
+            <w:r>
+              <w:rPr>
+                <w:rFonts w:cstheme="minorHAnsi"/>
+                <w:sz w:val="28"/>
+                <w:szCs w:val="28"/>
+              </w:rPr>
+              <w:t>, 2023</w:t>
             </w:r>
           </w:p>
           <w:p>
@@ -2447,79 +3349,7 @@
                 <w:sz w:val="28"/>
                 <w:szCs w:val="28"/>
               </w:rPr>
-              <w:t>Enhanced the GET Notification Subscription API</w:t>
-            </w:r>
-            <w:r>
-              <w:rPr>
-                <w:color w:val="000000" w:themeColor="text1"/>
-                <w:sz w:val="28"/>
-                <w:szCs w:val="28"/>
-              </w:rPr>
-              <w:t xml:space="preserve"> to </w:t>
-            </w:r>
-            <w:r>
-              <w:rPr>
-                <w:color w:val="000000" w:themeColor="text1"/>
-                <w:sz w:val="28"/>
-                <w:szCs w:val="28"/>
-              </w:rPr>
-              <w:t xml:space="preserve">enable group administrators to obtain the subscriptions of another user. </w:t>
-            </w:r>
-            <w:r>
-              <w:rPr>
-                <w:color w:val="000000" w:themeColor="text1"/>
-                <w:sz w:val="28"/>
-                <w:szCs w:val="28"/>
-              </w:rPr>
-              <w:t>Pr</w:t>
-            </w:r>
-            <w:r>
-              <w:rPr>
-                <w:color w:val="000000" w:themeColor="text1"/>
-                <w:sz w:val="28"/>
-                <w:szCs w:val="28"/>
-              </w:rPr>
-              <w:t>eviously</w:t>
-            </w:r>
-            <w:r>
-              <w:rPr>
-                <w:color w:val="000000" w:themeColor="text1"/>
-                <w:sz w:val="28"/>
-                <w:szCs w:val="28"/>
-              </w:rPr>
-              <w:t>, the Get Notification Subscription API c</w:t>
-            </w:r>
-            <w:r>
-              <w:rPr>
-                <w:color w:val="000000" w:themeColor="text1"/>
-                <w:sz w:val="28"/>
-                <w:szCs w:val="28"/>
-              </w:rPr>
-              <w:t>ould</w:t>
-            </w:r>
-            <w:r>
-              <w:rPr>
-                <w:color w:val="000000" w:themeColor="text1"/>
-                <w:sz w:val="28"/>
-                <w:szCs w:val="28"/>
-              </w:rPr>
-              <w:t xml:space="preserve"> only be used by users to check own subscription</w:t>
-            </w:r>
-            <w:r>
-              <w:rPr>
-                <w:color w:val="000000" w:themeColor="text1"/>
-                <w:sz w:val="28"/>
-                <w:szCs w:val="28"/>
-              </w:rPr>
-              <w:t>s</w:t>
-            </w:r>
-            <w:r>
-              <w:rPr>
-                <w:color w:val="000000" w:themeColor="text1"/>
-                <w:sz w:val="28"/>
-                <w:szCs w:val="28"/>
-              </w:rPr>
-              <w:t>.</w:t>
+              <w:t>Enhanced the GET Notification Subscription API to enable group administrators to obtain the subscriptions of another user. Previously, the Get Notification Subscription API could only be used by users to check own subscriptions.</w:t>
             </w:r>
           </w:p>
           <w:p>
@@ -2865,15 +3695,59 @@
                 <w:szCs w:val="28"/>
                 <w:u w:val="single"/>
               </w:rPr>
-              <w:t>HPCDATAMGM-1</w:t>
-            </w:r>
+              <w:t>HPCDATAMGM-</w:t>
+            </w:r>
+            <w:del w:id="63" w:author="Frost, Ruth (NIH/NCI) [C]" w:date="2023-06-30T16:11:00Z">
+              <w:r>
+                <w:rPr>
+                  <w:sz w:val="28"/>
+                  <w:szCs w:val="28"/>
+                  <w:u w:val="single"/>
+                </w:rPr>
+                <w:delText>1</w:delText>
+              </w:r>
+              <w:r>
+                <w:rPr>
+                  <w:sz w:val="28"/>
+                  <w:szCs w:val="28"/>
+                  <w:u w:val="single"/>
+                </w:rPr>
+                <w:delText>7</w:delText>
+              </w:r>
+              <w:r>
+                <w:rPr>
+                  <w:sz w:val="28"/>
+                  <w:szCs w:val="28"/>
+                  <w:u w:val="single"/>
+                </w:rPr>
+                <w:delText>6</w:delText>
+              </w:r>
+              <w:r>
+                <w:rPr>
+                  <w:sz w:val="28"/>
+                  <w:szCs w:val="28"/>
+                  <w:u w:val="single"/>
+                </w:rPr>
+                <w:delText>3</w:delText>
+              </w:r>
+            </w:del>
+            <w:ins w:id="64" w:author="Frost, Ruth (NIH/NCI) [C]" w:date="2023-06-30T16:11:00Z">
+              <w:r>
+                <w:rPr>
+                  <w:sz w:val="28"/>
+                  <w:szCs w:val="28"/>
+                  <w:u w:val="single"/>
+                </w:rPr>
+                <w:t>1783</w:t>
+              </w:r>
+            </w:ins>
             <w:r>
               <w:rPr>
                 <w:sz w:val="28"/>
                 <w:szCs w:val="28"/>
                 <w:u w:val="single"/>
               </w:rPr>
-              <w:t>7</w:t>
+              <w:t xml:space="preserve">: </w:t>
             </w:r>
             <w:r>
               <w:rPr>
@@ -2881,22 +3755,6 @@
                 <w:szCs w:val="28"/>
                 <w:u w:val="single"/>
               </w:rPr>
-              <w:t>6</w:t>
-            </w:r>
-            <w:r>
-              <w:rPr>
-                <w:sz w:val="28"/>
-                <w:szCs w:val="28"/>
-                <w:u w:val="single"/>
-              </w:rPr>
-              <w:t xml:space="preserve">3: </w:t>
-            </w:r>
-            <w:r>
-              <w:rPr>
-                <w:sz w:val="28"/>
-                <w:szCs w:val="28"/>
-                <w:u w:val="single"/>
-              </w:rPr>
               <w:t xml:space="preserve"> </w:t>
             </w:r>
             <w:r>
@@ -2906,6 +3764,15 @@
               </w:rPr>
               <w:t xml:space="preserve">Fixed issue of intermittent errors </w:t>
             </w:r>
+            <w:ins w:id="65" w:author="Menon, Sunita (NIH/NCI) [C]" w:date="2023-06-30T16:33:00Z">
+              <w:r>
+                <w:rPr>
+                  <w:sz w:val="28"/>
+                  <w:szCs w:val="28"/>
+                </w:rPr>
+                <w:t xml:space="preserve">that were </w:t>
+              </w:r>
+            </w:ins>
             <w:r>
               <w:rPr>
                 <w:sz w:val="28"/>
@@ -2941,13 +3808,24 @@
               </w:rPr>
               <w:t>user click</w:t>
             </w:r>
-            <w:r>
-              <w:rPr>
-                <w:sz w:val="28"/>
-                <w:szCs w:val="28"/>
-              </w:rPr>
-              <w:t>ed</w:t>
-            </w:r>
+            <w:ins w:id="66" w:author="Menon, Sunita (NIH/NCI) [C]" w:date="2023-06-30T16:32:00Z">
+              <w:r>
+                <w:rPr>
+                  <w:sz w:val="28"/>
+                  <w:szCs w:val="28"/>
+                </w:rPr>
+                <w:t>ed</w:t>
+              </w:r>
+            </w:ins>
+            <w:del w:id="67" w:author="Menon, Sunita (NIH/NCI) [C]" w:date="2023-06-30T16:32:00Z">
+              <w:r>
+                <w:rPr>
+                  <w:sz w:val="28"/>
+                  <w:szCs w:val="28"/>
+                </w:rPr>
+                <w:delText>ed</w:delText>
+              </w:r>
+            </w:del>
             <w:r>
               <w:rPr>
                 <w:sz w:val="28"/>
@@ -3306,7 +4184,32 @@
                 <w:sz w:val="28"/>
                 <w:szCs w:val="28"/>
               </w:rPr>
-              <w:t>Add a new scheduler to perform bulk deletion of datasets based on a predefined set of criteria. This is for the purpose of performing storage recovery when a dataset has reached end of life</w:t>
+              <w:t xml:space="preserve">Add a new scheduler to perform bulk deletion of datasets based on a predefined set of criteria. This is for </w:t>
+            </w:r>
+            <w:ins w:id="68" w:author="Menon, Sunita (NIH/NCI) [C]" w:date="2023-06-30T16:32:00Z">
+              <w:r>
+                <w:rPr>
+                  <w:sz w:val="28"/>
+                  <w:szCs w:val="28"/>
+                </w:rPr>
+                <w:t xml:space="preserve">performing </w:t>
+              </w:r>
+            </w:ins>
+            <w:del w:id="69" w:author="Frost, Ruth (NIH/NCI) [C]" w:date="2023-06-30T16:01:00Z">
+              <w:r>
+                <w:rPr>
+                  <w:sz w:val="28"/>
+                  <w:szCs w:val="28"/>
+                </w:rPr>
+                <w:delText xml:space="preserve">the purpose of performing </w:delText>
+              </w:r>
+            </w:del>
+            <w:r>
+              <w:rPr>
+                <w:sz w:val="28"/>
+                <w:szCs w:val="28"/>
+              </w:rPr>
+              <w:t>storage recovery when a dataset has reached end of life</w:t>
             </w:r>
             <w:r>
               <w:rPr>
@@ -3691,7 +4594,25 @@
                 <w:sz w:val="28"/>
                 <w:szCs w:val="28"/>
               </w:rPr>
-              <w:t xml:space="preserve">,  visit </w:t>
+              <w:t>,</w:t>
+            </w:r>
+            <w:del w:id="70" w:author="Frost, Ruth (NIH/NCI) [C]" w:date="2023-06-30T16:20:00Z">
+              <w:r>
+                <w:rPr>
+                  <w:rFonts w:cstheme="minorHAnsi"/>
+                  <w:sz w:val="28"/>
+                  <w:szCs w:val="28"/>
+                </w:rPr>
+                <w:delText xml:space="preserve"> </w:delText>
+              </w:r>
+            </w:del>
+            <w:r>
+              <w:rPr>
+                <w:rFonts w:cstheme="minorHAnsi"/>
+                <w:sz w:val="28"/>
+                <w:szCs w:val="28"/>
+              </w:rPr>
+              <w:t xml:space="preserve"> visit </w:t>
             </w:r>
             <w:hyperlink r:id="rId10" w:history="1">
               <w:r>
@@ -9590,6 +10511,17 @@
     <w:abstractNumId w:val="23"/>
   </w:num>
 </w:numbering>
+</file>
+
+<file path=word/people.xml><?xml version="1.0" encoding="utf-8"?>
+<w15:people xmlns:wpc="http://schemas.microsoft.com/office/word/2010/wordprocessingCanvas" xmlns:cx="http://schemas.microsoft.com/office/drawing/2014/chartex" xmlns:cx1="http://schemas.microsoft.com/office/drawing/2015/9/8/chartex" xmlns:cx2="http://schemas.microsoft.com/office/drawing/2015/10/21/chartex" xmlns:cx3="http://schemas.microsoft.com/office/drawing/2016/5/9/chartex" xmlns:cx4="http://schemas.microsoft.com/office/drawing/2016/5/10/chartex" xmlns:cx5="http://schemas.microsoft.com/office/drawing/2016/5/11/chartex" xmlns:cx6="http://schemas.microsoft.com/office/drawing/2016/5/12/chartex" xmlns:cx7="http://schemas.microsoft.com/office/drawing/2016/5/13/chartex" xmlns:cx8="http://schemas.microsoft.com/office/drawing/2016/5/14/chartex" xmlns:mc="http://schemas.openxmlformats.org/markup-compatibility/2006" xmlns:aink="http://schemas.microsoft.com/office/drawing/2016/ink" xmlns:am3d="http://schemas.microsoft.com/office/drawing/2017/model3d" xmlns:o="urn:schemas-microsoft-com:office:office" xmlns:oel="http://schemas.microsoft.com/office/2019/extlst" xmlns:r="http://schemas.openxmlformats.org/officeDocument/2006/relationships" xmlns:m="http://schemas.openxmlformats.org/officeDocument/2006/math" xmlns:v="urn:schemas-microsoft-com:vml" xmlns:wp14="http://schemas.microsoft.com/office/word/2010/wordprocessingDrawing" xmlns:wp="http://schemas.openxmlformats.org/drawingml/2006/wordprocessingDrawing" xmlns:w10="urn:schemas-microsoft-com:office:word" xmlns:w="http://schemas.openxmlformats.org/wordprocessingml/2006/main" xmlns:w14="http://schemas.microsoft.com/office/word/2010/wordml" xmlns:w15="http://schemas.microsoft.com/office/word/2012/wordml" xmlns:w16cex="http://schemas.microsoft.com/office/word/2018/wordml/cex" xmlns:w16cid="http://schemas.microsoft.com/office/word/2016/wordml/cid" xmlns:w16="http://schemas.microsoft.com/office/word/2018/wordml" xmlns:w16sdtdh="http://schemas.microsoft.com/office/word/2020/wordml/sdtdatahash" xmlns:w16se="http://schemas.microsoft.com/office/word/2015/wordml/symex" xmlns:wpg="http://schemas.microsoft.com/office/word/2010/wordprocessingGroup" xmlns:wpi="http://schemas.microsoft.com/office/word/2010/wordprocessingInk" xmlns:wne="http://schemas.microsoft.com/office/word/2006/wordml" xmlns:wps="http://schemas.microsoft.com/office/word/2010/wordprocessingShape" mc:Ignorable="w14 w15 w16se w16cid w16 w16cex w16sdtdh wp14">
+  <w15:person w15:author="Frost, Ruth (NIH/NCI) [C]">
+    <w15:presenceInfo w15:providerId="AD" w15:userId="S::frostrs@nih.gov::e86f5093-f09a-4441-8b8c-2bc0fea2de9d"/>
+  </w15:person>
+  <w15:person w15:author="Menon, Sunita (NIH/NCI) [C]">
+    <w15:presenceInfo w15:providerId="AD" w15:userId="S::menons2@nih.gov::758ef455-cee4-484e-950b-e649d9c01c48"/>
+  </w15:person>
+</w15:people>
 </file>
 
 <file path=word/styles.xml><?xml version="1.0" encoding="utf-8"?>

</xml_diff>